<commit_message>
Pokračování v práci, přidání nové kapitoly jakou formu založení svěřenského fondu je vhodné vybrat
</commit_message>
<xml_diff>
--- a/Bakalářská Práce/Bakalářská práce poznámky.docx
+++ b/Bakalářská Práce/Bakalářská práce poznámky.docx
@@ -75,8 +75,12 @@
       <w:r>
         <w:t xml:space="preserve"> Věřitelé se mohou uspokojit ve stejném časovém horizontu a ze stejného majetku.</w:t>
       </w:r>
-      <w:bookmarkStart w:id="0" w:name="_GoBack"/>
-      <w:bookmarkEnd w:id="0"/>
+      <w:r>
+        <w:t xml:space="preserve"> Může například chtít</w:t>
+      </w:r>
+      <w:r>
+        <w:t>, aby zakladatelské právní jednání bylo jednostranné.</w:t>
+      </w:r>
     </w:p>
     <w:p/>
     <w:p>

</xml_diff>